<commit_message>
bddoq-63: performed OQ JBA v.1.1.0.0
</commit_message>
<xml_diff>
--- a/jba-oq-documents/2_TestResults/0_1_TestResults_v110.docx
+++ b/jba-oq-documents/2_TestResults/0_1_TestResults_v110.docx
@@ -514,12 +514,14 @@
                 <w:lang w:val="en-CH"/>
               </w:rPr>
             </w:pPr>
+            <w:proofErr w:type="spellStart"/>
             <w:r>
               <w:rPr>
                 <w:lang w:val="en-CH"/>
               </w:rPr>
               <w:t>T’Challa</w:t>
             </w:r>
+            <w:proofErr w:type="spellEnd"/>
           </w:p>
         </w:tc>
         <w:tc>
@@ -600,12 +602,14 @@
                 <w:lang w:val="en-CH"/>
               </w:rPr>
             </w:pPr>
+            <w:proofErr w:type="spellStart"/>
             <w:r>
               <w:rPr>
                 <w:lang w:val="en-CH"/>
               </w:rPr>
               <w:t>T’Challa</w:t>
             </w:r>
+            <w:proofErr w:type="spellEnd"/>
           </w:p>
         </w:tc>
         <w:tc>
@@ -695,15 +699,7 @@
         <w:rPr>
           <w:lang w:val="en-CH"/>
         </w:rPr>
-        <w:t>.</w:t>
-      </w:r>
-      <w:bookmarkStart w:id="3" w:name="_GoBack"/>
-      <w:bookmarkEnd w:id="3"/>
-      <w:r>
-        <w:rPr>
-          <w:lang w:val="en-CH"/>
-        </w:rPr>
-        <w:t>0</w:t>
+        <w:t>.0</w:t>
       </w:r>
       <w:r>
         <w:rPr>
@@ -1135,7 +1131,21 @@
         <w:rPr>
           <w:lang w:val="en-CH"/>
         </w:rPr>
-        <w:t>control the test automation (directly or indirectly by calling another StepDef method)</w:t>
+        <w:t xml:space="preserve">control the test automation (directly or indirectly by calling another </w:t>
+      </w:r>
+      <w:proofErr w:type="spellStart"/>
+      <w:r>
+        <w:rPr>
+          <w:lang w:val="en-CH"/>
+        </w:rPr>
+        <w:t>StepDef</w:t>
+      </w:r>
+      <w:proofErr w:type="spellEnd"/>
+      <w:r>
+        <w:rPr>
+          <w:lang w:val="en-CH"/>
+        </w:rPr>
+        <w:t xml:space="preserve"> method)</w:t>
       </w:r>
     </w:p>
     <w:p>
@@ -1175,6 +1185,7 @@
         </w:rPr>
         <w:t xml:space="preserve">For example the function </w:t>
       </w:r>
+      <w:proofErr w:type="spellStart"/>
       <w:r>
         <w:rPr>
           <w:i/>
@@ -1183,7 +1194,18 @@
           <w:szCs w:val="20"/>
           <w:lang w:val="en-CH"/>
         </w:rPr>
-        <w:t>webDriver().navigate().refresh();</w:t>
+        <w:t>webDriver</w:t>
+      </w:r>
+      <w:proofErr w:type="spellEnd"/>
+      <w:r>
+        <w:rPr>
+          <w:i/>
+          <w:iCs/>
+          <w:sz w:val="20"/>
+          <w:szCs w:val="20"/>
+          <w:lang w:val="en-CH"/>
+        </w:rPr>
+        <w:t>().navigate().refresh();</w:t>
       </w:r>
       <w:r>
         <w:rPr>
@@ -1291,7 +1313,35 @@
         <w:rPr>
           <w:lang w:val="en-CH"/>
         </w:rPr>
-        <w:t xml:space="preserve"> hamcreast matcherassert methods in order to compare the result with the expected results to make a test step passed or failed</w:t>
+        <w:t xml:space="preserve"> </w:t>
+      </w:r>
+      <w:proofErr w:type="spellStart"/>
+      <w:r>
+        <w:rPr>
+          <w:lang w:val="en-CH"/>
+        </w:rPr>
+        <w:t>hamcreast</w:t>
+      </w:r>
+      <w:proofErr w:type="spellEnd"/>
+      <w:r>
+        <w:rPr>
+          <w:lang w:val="en-CH"/>
+        </w:rPr>
+        <w:t xml:space="preserve"> </w:t>
+      </w:r>
+      <w:proofErr w:type="spellStart"/>
+      <w:r>
+        <w:rPr>
+          <w:lang w:val="en-CH"/>
+        </w:rPr>
+        <w:t>matcherassert</w:t>
+      </w:r>
+      <w:proofErr w:type="spellEnd"/>
+      <w:r>
+        <w:rPr>
+          <w:lang w:val="en-CH"/>
+        </w:rPr>
+        <w:t xml:space="preserve"> methods in order to compare the result with the expected results to make a test step passed or failed</w:t>
       </w:r>
     </w:p>
     <w:p>
@@ -1334,7 +1384,21 @@
         <w:rPr>
           <w:lang w:val="en-CH"/>
         </w:rPr>
-        <w:t xml:space="preserve"> do not use the rest api to the backend.</w:t>
+        <w:t xml:space="preserve"> do not use the rest </w:t>
+      </w:r>
+      <w:proofErr w:type="spellStart"/>
+      <w:r>
+        <w:rPr>
+          <w:lang w:val="en-CH"/>
+        </w:rPr>
+        <w:t>api</w:t>
+      </w:r>
+      <w:proofErr w:type="spellEnd"/>
+      <w:r>
+        <w:rPr>
+          <w:lang w:val="en-CH"/>
+        </w:rPr>
+        <w:t xml:space="preserve"> to the backend.</w:t>
       </w:r>
     </w:p>
     <w:p>
@@ -1353,7 +1417,21 @@
         <w:rPr>
           <w:lang w:val="en-CH"/>
         </w:rPr>
-        <w:t>No StepDef method is empty</w:t>
+        <w:t xml:space="preserve">No </w:t>
+      </w:r>
+      <w:proofErr w:type="spellStart"/>
+      <w:r>
+        <w:rPr>
+          <w:lang w:val="en-CH"/>
+        </w:rPr>
+        <w:t>StepDef</w:t>
+      </w:r>
+      <w:proofErr w:type="spellEnd"/>
+      <w:r>
+        <w:rPr>
+          <w:lang w:val="en-CH"/>
+        </w:rPr>
+        <w:t xml:space="preserve"> method is empty</w:t>
       </w:r>
       <w:r>
         <w:rPr>
@@ -2389,7 +2467,15 @@
               <w:fldChar w:fldCharType="end"/>
             </w:r>
             <w:r>
-              <w:t xml:space="preserve"> of </w:t>
+              <w:t xml:space="preserve"> </w:t>
+            </w:r>
+            <w:proofErr w:type="spellStart"/>
+            <w:r>
+              <w:t>of</w:t>
+            </w:r>
+            <w:proofErr w:type="spellEnd"/>
+            <w:r>
+              <w:t xml:space="preserve"> </w:t>
             </w:r>
             <w:r>
               <w:rPr>
@@ -2484,68 +2570,28 @@
         <w:rPr>
           <w:lang w:val="en-CH"/>
         </w:rPr>
-        <w:t xml:space="preserve"> From the moment on that the feature files are approved as FS</w:t>
-      </w:r>
-      <w:r>
-        <w:rPr>
-          <w:lang w:val="en-CH"/>
-        </w:rPr>
-        <w:t xml:space="preserve"> initial version</w:t>
-      </w:r>
-      <w:r>
-        <w:rPr>
-          <w:lang w:val="en-CH"/>
-        </w:rPr>
-        <w:t xml:space="preserve">, </w:t>
-      </w:r>
-      <w:r>
-        <w:rPr>
-          <w:lang w:val="en-CH"/>
-        </w:rPr>
-        <w:t>they will be developed and maintained in parallel with the</w:t>
-      </w:r>
-      <w:r>
-        <w:rPr>
-          <w:lang w:val="en-CH"/>
-        </w:rPr>
-        <w:t xml:space="preserve"> JBA code. In order to go live: the approved TS that is ready for OQ and digitally signed will be committed and pushed</w:t>
-      </w:r>
-      <w:r>
-        <w:rPr>
-          <w:lang w:val="en-CH"/>
-        </w:rPr>
-        <w:t xml:space="preserve"> with the commit comment “Approved and Ready for OQ”</w:t>
-      </w:r>
-      <w:r>
-        <w:rPr>
-          <w:lang w:val="en-CH"/>
-        </w:rPr>
-        <w:t xml:space="preserve">. It will be released together with the glue code and the </w:t>
-      </w:r>
-      <w:r>
-        <w:rPr>
-          <w:lang w:val="en-CH"/>
-        </w:rPr>
-        <w:t>JBA</w:t>
-      </w:r>
-      <w:r>
-        <w:rPr>
-          <w:lang w:val="en-CH"/>
-        </w:rPr>
-        <w:t xml:space="preserve"> code with the same release version number. In order to assure, that it has not been changed during that process</w:t>
-      </w:r>
-      <w:r>
-        <w:rPr>
-          <w:lang w:val="en-CH"/>
-        </w:rPr>
-        <w:t xml:space="preserve"> the tester needs to verify the digital signature</w:t>
-      </w:r>
-      <w:r>
-        <w:rPr>
-          <w:lang w:val="en-CH"/>
-        </w:rPr>
-        <w:t>.</w:t>
-      </w:r>
+        <w:t xml:space="preserve"> </w:t>
+      </w:r>
+      <w:r>
+        <w:rPr>
+          <w:lang w:val="en-CH"/>
+        </w:rPr>
+        <w:t xml:space="preserve">From the moment on that the feature files are approved as FS initial version, they will be developed and maintained in parallel with the JBA code. In order to go live: the approved TS that is ready for OQ and digitally signed will be committed and pushed </w:t>
+      </w:r>
+      <w:r>
+        <w:rPr>
+          <w:lang w:val="en-CH"/>
+        </w:rPr>
+        <w:t>to the git repository in the same way as for code</w:t>
+      </w:r>
+      <w:r>
+        <w:rPr>
+          <w:lang w:val="en-CH"/>
+        </w:rPr>
+        <w:t>. It will be released together with the glue code and the JBA code with the same release version number. In order to assure, that it has not been changed during that process the tester needs to verify the digital signature.</w:t>
+      </w:r>
+      <w:bookmarkStart w:id="3" w:name="_GoBack"/>
+      <w:bookmarkEnd w:id="3"/>
     </w:p>
   </w:footnote>
   <w:footnote w:id="2">
@@ -2632,7 +2678,21 @@
         <w:rPr>
           <w:lang w:val="en-CH"/>
         </w:rPr>
-        <w:t xml:space="preserve"> approval. Glue Code needs special care, as there are no OQs that could be performed on it. IQ of the glue code is done in parallel and always on the same version as for the JBA IQ.</w:t>
+        <w:t xml:space="preserve"> approval. Glue Code needs special care, as there are no </w:t>
+      </w:r>
+      <w:proofErr w:type="spellStart"/>
+      <w:r>
+        <w:rPr>
+          <w:lang w:val="en-CH"/>
+        </w:rPr>
+        <w:t>OQs</w:t>
+      </w:r>
+      <w:proofErr w:type="spellEnd"/>
+      <w:r>
+        <w:rPr>
+          <w:lang w:val="en-CH"/>
+        </w:rPr>
+        <w:t xml:space="preserve"> that could be performed on it. IQ of the glue code is done in parallel and always on the same version as for the JBA IQ.</w:t>
       </w:r>
     </w:p>
   </w:footnote>
@@ -5994,6 +6054,7 @@
     <w:rsidRoot w:val="00926F02"/>
     <w:rsid w:val="001007A8"/>
     <w:rsid w:val="001A2788"/>
+    <w:rsid w:val="005130A6"/>
     <w:rsid w:val="00541AF6"/>
     <w:rsid w:val="00553AB7"/>
     <w:rsid w:val="005B06AE"/>
@@ -6756,7 +6817,7 @@
 </file>
 
 <file path=customXml/itemProps2.xml><?xml version="1.0" encoding="utf-8"?>
-<ds:datastoreItem xmlns:ds="http://schemas.openxmlformats.org/officeDocument/2006/customXml" ds:itemID="{4BF71223-20D2-4976-8633-0F8552ECFF75}">
+<ds:datastoreItem xmlns:ds="http://schemas.openxmlformats.org/officeDocument/2006/customXml" ds:itemID="{18F3DA5B-776F-484F-8ED6-C31095C4C620}">
   <ds:schemaRefs>
     <ds:schemaRef ds:uri="http://schemas.openxmlformats.org/officeDocument/2006/bibliography"/>
   </ds:schemaRefs>

</xml_diff>